<commit_message>
Nits after computer dissection lesson
</commit_message>
<xml_diff>
--- a/CourseMaterials/07_computer_hardware/01_computer_dissection/computer_dissection.docx
+++ b/CourseMaterials/07_computer_hardware/01_computer_dissection/computer_dissection.docx
@@ -38,13 +38,7 @@
         <w:rPr>
           <w:rFonts w:ascii="Garamond" w:hAnsi="Garamond"/>
         </w:rPr>
-        <w:t>To</w:t>
-      </w:r>
-      <w:r>
-        <w:rPr>
-          <w:rFonts w:ascii="Garamond" w:hAnsi="Garamond"/>
-        </w:rPr>
-        <w:t>day we are going to carefully take apart a computer and see what’s inside. As you go, take careful note of the pieces that your encounter and use your observations to answer the following questions:</w:t>
+        <w:t>Today we are going to carefully take apart a computer and see what’s inside. As you go, take careful note of the pieces that your encounter and use your observations to answer the following questions:</w:t>
       </w:r>
     </w:p>
     <w:p>
@@ -212,6 +206,24 @@
     <w:p>
       <w:pPr>
         <w:pStyle w:val="Standard"/>
+        <w:rPr>
+          <w:rFonts w:ascii="Garamond" w:hAnsi="Garamond"/>
+          <w:color w:val="000000"/>
+        </w:rPr>
+      </w:pPr>
+    </w:p>
+    <w:p>
+      <w:pPr>
+        <w:pStyle w:val="Standard"/>
+        <w:rPr>
+          <w:rFonts w:ascii="Garamond" w:hAnsi="Garamond"/>
+          <w:color w:val="000000"/>
+        </w:rPr>
+      </w:pPr>
+    </w:p>
+    <w:p>
+      <w:pPr>
+        <w:pStyle w:val="Standard"/>
         <w:numPr>
           <w:ilvl w:val="1"/>
           <w:numId w:val="2"/>
@@ -226,15 +238,26 @@
           <w:rFonts w:ascii="Garamond" w:hAnsi="Garamond"/>
           <w:color w:val="000000"/>
         </w:rPr>
-        <w:t xml:space="preserve">Draw a rough sketch of the </w:t>
-      </w:r>
-      <w:r>
-        <w:rPr>
-          <w:rFonts w:ascii="Garamond" w:hAnsi="Garamond"/>
-          <w:color w:val="000000"/>
-        </w:rPr>
-        <w:t>memory:</w:t>
-      </w:r>
+        <w:t>Draw a rough sketch of the memory:</w:t>
+      </w:r>
+    </w:p>
+    <w:p>
+      <w:pPr>
+        <w:pStyle w:val="Standard"/>
+        <w:rPr>
+          <w:rFonts w:ascii="Garamond" w:hAnsi="Garamond"/>
+          <w:color w:val="000000"/>
+        </w:rPr>
+      </w:pPr>
+    </w:p>
+    <w:p>
+      <w:pPr>
+        <w:pStyle w:val="Standard"/>
+        <w:rPr>
+          <w:rFonts w:ascii="Garamond" w:hAnsi="Garamond"/>
+          <w:color w:val="000000"/>
+        </w:rPr>
+      </w:pPr>
     </w:p>
     <w:p>
       <w:pPr>
@@ -314,15 +337,26 @@
           <w:rFonts w:ascii="Garamond" w:hAnsi="Garamond"/>
           <w:color w:val="000000"/>
         </w:rPr>
-        <w:t xml:space="preserve">Draw a rough sketch of the </w:t>
-      </w:r>
-      <w:r>
-        <w:rPr>
-          <w:rFonts w:ascii="Garamond" w:hAnsi="Garamond"/>
-          <w:color w:val="000000"/>
-        </w:rPr>
-        <w:t>motherboard:</w:t>
-      </w:r>
+        <w:t>Draw a rough sketch of the motherboard:</w:t>
+      </w:r>
+    </w:p>
+    <w:p>
+      <w:pPr>
+        <w:pStyle w:val="Standard"/>
+        <w:rPr>
+          <w:rFonts w:ascii="Garamond" w:hAnsi="Garamond"/>
+          <w:color w:val="000000"/>
+        </w:rPr>
+      </w:pPr>
+    </w:p>
+    <w:p>
+      <w:pPr>
+        <w:pStyle w:val="Standard"/>
+        <w:rPr>
+          <w:rFonts w:ascii="Garamond" w:hAnsi="Garamond"/>
+          <w:color w:val="000000"/>
+        </w:rPr>
+      </w:pPr>
     </w:p>
     <w:p>
       <w:pPr>
@@ -424,38 +458,29 @@
           <w:rFonts w:ascii="Garamond" w:hAnsi="Garamond"/>
           <w:color w:val="000000"/>
         </w:rPr>
-        <w:t>hermal paste”</w:t>
-      </w:r>
-      <w:r>
-        <w:rPr>
-          <w:rFonts w:ascii="Garamond" w:hAnsi="Garamond"/>
-          <w:color w:val="000000"/>
-        </w:rPr>
-        <w:t>). How many GHz does it run at</w:t>
-      </w:r>
-      <w:r>
-        <w:rPr>
-          <w:rFonts w:ascii="Garamond" w:hAnsi="Garamond"/>
-          <w:color w:val="000000"/>
-        </w:rPr>
-        <w:t>?</w:t>
-      </w:r>
-      <w:r>
-        <w:rPr>
-          <w:rFonts w:ascii="Garamond" w:hAnsi="Garamond"/>
-          <w:color w:val="000000"/>
-        </w:rPr>
-        <w:t xml:space="preserve"> In English, explain what this means.</w:t>
-      </w:r>
-    </w:p>
-    <w:p>
-      <w:pPr>
-        <w:pStyle w:val="Standard"/>
-        <w:rPr>
-          <w:rFonts w:ascii="Garamond" w:hAnsi="Garamond"/>
-          <w:color w:val="000000"/>
-        </w:rPr>
-      </w:pPr>
+        <w:t xml:space="preserve">hermal </w:t>
+      </w:r>
+      <w:r>
+        <w:rPr>
+          <w:rFonts w:ascii="Garamond" w:hAnsi="Garamond"/>
+          <w:color w:val="000000"/>
+        </w:rPr>
+        <w:t>glue</w:t>
+      </w:r>
+      <w:r>
+        <w:rPr>
+          <w:rFonts w:ascii="Garamond" w:hAnsi="Garamond"/>
+          <w:color w:val="000000"/>
+        </w:rPr>
+        <w:t>”</w:t>
+      </w:r>
+      <w:r>
+        <w:rPr>
+          <w:rFonts w:ascii="Garamond" w:hAnsi="Garamond"/>
+          <w:color w:val="000000"/>
+        </w:rPr>
+        <w:t>). How many GHz does it run at? In English, explain what this means.</w:t>
+      </w:r>
     </w:p>
     <w:p>
       <w:pPr>
@@ -509,8 +534,27 @@
           <w:rFonts w:ascii="Garamond" w:hAnsi="Garamond"/>
           <w:color w:val="000000"/>
         </w:rPr>
+        <w:lastRenderedPageBreak/>
         <w:t>The Intel 8088 microprocessor from 1981 ran at 4.77 Mhz. How many times faster is your CPU compared to CPUs in 1981?</w:t>
       </w:r>
+    </w:p>
+    <w:p>
+      <w:pPr>
+        <w:pStyle w:val="Standard"/>
+        <w:rPr>
+          <w:rFonts w:ascii="Garamond" w:hAnsi="Garamond"/>
+          <w:color w:val="000000"/>
+        </w:rPr>
+      </w:pPr>
+    </w:p>
+    <w:p>
+      <w:pPr>
+        <w:pStyle w:val="Standard"/>
+        <w:rPr>
+          <w:rFonts w:ascii="Garamond" w:hAnsi="Garamond"/>
+          <w:color w:val="000000"/>
+        </w:rPr>
+      </w:pPr>
     </w:p>
     <w:p>
       <w:pPr>
@@ -553,7 +597,6 @@
           <w:rFonts w:ascii="Garamond" w:hAnsi="Garamond"/>
           <w:color w:val="000000"/>
         </w:rPr>
-        <w:lastRenderedPageBreak/>
         <w:t xml:space="preserve">Look at the </w:t>
       </w:r>
       <w:r>
@@ -689,19 +732,29 @@
         </w:rPr>
         <w:t xml:space="preserve">Look at the top of the </w:t>
       </w:r>
-      <w:proofErr w:type="gramStart"/>
-      <w:r>
-        <w:rPr>
-          <w:rFonts w:ascii="Garamond" w:hAnsi="Garamond"/>
-        </w:rPr>
-        <w:t>hard-drive</w:t>
-      </w:r>
-      <w:proofErr w:type="gramEnd"/>
-      <w:r>
-        <w:rPr>
-          <w:rFonts w:ascii="Garamond" w:hAnsi="Garamond"/>
-        </w:rPr>
-        <w:t>. How many TBs does it store? In English, explain what this means.</w:t>
+      <w:r>
+        <w:rPr>
+          <w:rFonts w:ascii="Garamond" w:hAnsi="Garamond"/>
+        </w:rPr>
+        <w:t>hard drive</w:t>
+      </w:r>
+      <w:r>
+        <w:rPr>
+          <w:rFonts w:ascii="Garamond" w:hAnsi="Garamond"/>
+        </w:rPr>
+        <w:t xml:space="preserve">. How many </w:t>
+      </w:r>
+      <w:r>
+        <w:rPr>
+          <w:rFonts w:ascii="Garamond" w:hAnsi="Garamond"/>
+        </w:rPr>
+        <w:t>G</w:t>
+      </w:r>
+      <w:r>
+        <w:rPr>
+          <w:rFonts w:ascii="Garamond" w:hAnsi="Garamond"/>
+        </w:rPr>
+        <w:t>Bs does it store? In English, explain what this means.</w:t>
       </w:r>
     </w:p>
     <w:p>
@@ -759,7 +812,31 @@
         <w:rPr>
           <w:rFonts w:ascii="Garamond" w:hAnsi="Garamond"/>
         </w:rPr>
-        <w:t>The Seagate ST506 released from 1980 had 5mb of storage. How many times bigger is your hard-drive compared to hard-drives in 1980?</w:t>
+        <w:t>The Seagate ST506 released from 1980 had 5mb of storage. How many times bigger is your hard</w:t>
+      </w:r>
+      <w:r>
+        <w:rPr>
+          <w:rFonts w:ascii="Garamond" w:hAnsi="Garamond"/>
+        </w:rPr>
+        <w:t xml:space="preserve"> </w:t>
+      </w:r>
+      <w:r>
+        <w:rPr>
+          <w:rFonts w:ascii="Garamond" w:hAnsi="Garamond"/>
+        </w:rPr>
+        <w:t>drive compared to hard</w:t>
+      </w:r>
+      <w:r>
+        <w:rPr>
+          <w:rFonts w:ascii="Garamond" w:hAnsi="Garamond"/>
+        </w:rPr>
+        <w:t xml:space="preserve"> </w:t>
+      </w:r>
+      <w:r>
+        <w:rPr>
+          <w:rFonts w:ascii="Garamond" w:hAnsi="Garamond"/>
+        </w:rPr>
+        <w:t>drives in 1980?</w:t>
       </w:r>
     </w:p>
     <w:p>
@@ -825,14 +902,12 @@
         </w:rPr>
         <w:t xml:space="preserve"> the performance of your </w:t>
       </w:r>
-      <w:proofErr w:type="gramStart"/>
-      <w:r>
-        <w:rPr>
-          <w:rFonts w:ascii="Garamond" w:hAnsi="Garamond"/>
-        </w:rPr>
-        <w:t>hard-drive</w:t>
-      </w:r>
-      <w:proofErr w:type="gramEnd"/>
+      <w:r>
+        <w:rPr>
+          <w:rFonts w:ascii="Garamond" w:hAnsi="Garamond"/>
+        </w:rPr>
+        <w:t>hard drive</w:t>
+      </w:r>
       <w:r>
         <w:rPr>
           <w:rFonts w:ascii="Garamond" w:hAnsi="Garamond"/>
@@ -895,7 +970,13 @@
         <w:rPr>
           <w:rFonts w:ascii="Garamond" w:hAnsi="Garamond"/>
         </w:rPr>
-        <w:t>Google "</w:t>
+        <w:t>Look up</w:t>
+      </w:r>
+      <w:r>
+        <w:rPr>
+          <w:rFonts w:ascii="Garamond" w:hAnsi="Garamond"/>
+        </w:rPr>
+        <w:t xml:space="preserve"> "</w:t>
       </w:r>
       <w:r>
         <w:rPr>
@@ -919,7 +1000,19 @@
         <w:rPr>
           <w:rFonts w:ascii="Garamond" w:hAnsi="Garamond"/>
         </w:rPr>
-        <w:t xml:space="preserve">s law". What is it? How does your observations about the performance increases compared to the early </w:t>
+        <w:t>s law"</w:t>
+      </w:r>
+      <w:r>
+        <w:rPr>
+          <w:rFonts w:ascii="Garamond" w:hAnsi="Garamond"/>
+        </w:rPr>
+        <w:t xml:space="preserve"> on the internet</w:t>
+      </w:r>
+      <w:r>
+        <w:rPr>
+          <w:rFonts w:ascii="Garamond" w:hAnsi="Garamond"/>
+        </w:rPr>
+        <w:t xml:space="preserve">. What is it? How does your observations about the performance increases compared to the early </w:t>
       </w:r>
       <w:r>
         <w:rPr>
@@ -946,8 +1039,6 @@
         <w:t>s relate?</w:t>
       </w:r>
     </w:p>
-    <w:p/>
-    <w:p/>
     <w:p/>
     <w:sectPr>
       <w:pgSz w:w="12240" w:h="15840"/>

</xml_diff>

<commit_message>
Moove Ghz/MB's one lesson earlier
</commit_message>
<xml_diff>
--- a/CourseMaterials/07_computer_hardware/01_computer_dissection/computer_dissection.docx
+++ b/CourseMaterials/07_computer_hardware/01_computer_dissection/computer_dissection.docx
@@ -224,6 +224,24 @@
     <w:p>
       <w:pPr>
         <w:pStyle w:val="Standard"/>
+        <w:rPr>
+          <w:rFonts w:ascii="Garamond" w:hAnsi="Garamond"/>
+          <w:color w:val="000000"/>
+        </w:rPr>
+      </w:pPr>
+    </w:p>
+    <w:p>
+      <w:pPr>
+        <w:pStyle w:val="Standard"/>
+        <w:rPr>
+          <w:rFonts w:ascii="Garamond" w:hAnsi="Garamond"/>
+          <w:color w:val="000000"/>
+        </w:rPr>
+      </w:pPr>
+    </w:p>
+    <w:p>
+      <w:pPr>
+        <w:pStyle w:val="Standard"/>
         <w:numPr>
           <w:ilvl w:val="1"/>
           <w:numId w:val="2"/>
@@ -318,6 +336,24 @@
         <w:pStyle w:val="Standard"/>
         <w:rPr>
           <w:rFonts w:ascii="Garamond" w:hAnsi="Garamond"/>
+          <w:color w:val="000000"/>
+        </w:rPr>
+      </w:pPr>
+    </w:p>
+    <w:p>
+      <w:pPr>
+        <w:pStyle w:val="Standard"/>
+        <w:rPr>
+          <w:rFonts w:ascii="Garamond" w:hAnsi="Garamond"/>
+          <w:color w:val="000000"/>
+        </w:rPr>
+      </w:pPr>
+    </w:p>
+    <w:p>
+      <w:pPr>
+        <w:pStyle w:val="Standard"/>
+        <w:rPr>
+          <w:rFonts w:ascii="Garamond" w:hAnsi="Garamond"/>
         </w:rPr>
       </w:pPr>
     </w:p>
@@ -424,6 +460,24 @@
     <w:p>
       <w:pPr>
         <w:pStyle w:val="Standard"/>
+        <w:rPr>
+          <w:rFonts w:ascii="Garamond" w:hAnsi="Garamond"/>
+          <w:color w:val="000000"/>
+        </w:rPr>
+      </w:pPr>
+    </w:p>
+    <w:p>
+      <w:pPr>
+        <w:pStyle w:val="Standard"/>
+        <w:rPr>
+          <w:rFonts w:ascii="Garamond" w:hAnsi="Garamond"/>
+          <w:color w:val="000000"/>
+        </w:rPr>
+      </w:pPr>
+    </w:p>
+    <w:p>
+      <w:pPr>
+        <w:pStyle w:val="Standard"/>
         <w:numPr>
           <w:ilvl w:val="0"/>
           <w:numId w:val="2"/>
@@ -437,6 +491,7 @@
           <w:rFonts w:ascii="Garamond" w:hAnsi="Garamond"/>
           <w:color w:val="000000"/>
         </w:rPr>
+        <w:lastRenderedPageBreak/>
         <w:t xml:space="preserve">Look at the top of the CPU (you might have to scrape off some </w:t>
       </w:r>
       <w:r>
@@ -534,48 +589,66 @@
           <w:rFonts w:ascii="Garamond" w:hAnsi="Garamond"/>
           <w:color w:val="000000"/>
         </w:rPr>
-        <w:lastRenderedPageBreak/>
-        <w:t>The Intel 8088 microprocessor from 1981 ran at 4.77 Mhz. How many times faster is your CPU compared to CPUs in 1981?</w:t>
-      </w:r>
-    </w:p>
-    <w:p>
-      <w:pPr>
-        <w:pStyle w:val="Standard"/>
-        <w:rPr>
-          <w:rFonts w:ascii="Garamond" w:hAnsi="Garamond"/>
-          <w:color w:val="000000"/>
-        </w:rPr>
-      </w:pPr>
-    </w:p>
-    <w:p>
-      <w:pPr>
-        <w:pStyle w:val="Standard"/>
-        <w:rPr>
-          <w:rFonts w:ascii="Garamond" w:hAnsi="Garamond"/>
-          <w:color w:val="000000"/>
-        </w:rPr>
-      </w:pPr>
-    </w:p>
-    <w:p>
-      <w:pPr>
-        <w:pStyle w:val="Standard"/>
-        <w:rPr>
-          <w:rFonts w:ascii="Garamond" w:hAnsi="Garamond"/>
-          <w:color w:val="000000"/>
-        </w:rPr>
-      </w:pPr>
-    </w:p>
-    <w:p>
-      <w:pPr>
-        <w:pStyle w:val="Standard"/>
-        <w:rPr>
-          <w:rFonts w:ascii="Garamond" w:hAnsi="Garamond"/>
-        </w:rPr>
-      </w:pPr>
-    </w:p>
-    <w:p>
-      <w:pPr>
-        <w:pStyle w:val="Standard"/>
+        <w:t xml:space="preserve">Look at the </w:t>
+      </w:r>
+      <w:r>
+        <w:rPr>
+          <w:rFonts w:ascii="Garamond" w:hAnsi="Garamond"/>
+          <w:color w:val="000000"/>
+        </w:rPr>
+        <w:t>sticker on the sides</w:t>
+      </w:r>
+      <w:r>
+        <w:rPr>
+          <w:rFonts w:ascii="Garamond" w:hAnsi="Garamond"/>
+          <w:color w:val="000000"/>
+        </w:rPr>
+        <w:t xml:space="preserve"> of one of the memory sticks. How many GBs does it store? In English, explain what this means.</w:t>
+      </w:r>
+    </w:p>
+    <w:p>
+      <w:pPr>
+        <w:pStyle w:val="Standard"/>
+        <w:ind w:left="360"/>
+        <w:rPr>
+          <w:rFonts w:ascii="Garamond" w:hAnsi="Garamond"/>
+          <w:color w:val="000000"/>
+        </w:rPr>
+      </w:pPr>
+    </w:p>
+    <w:p>
+      <w:pPr>
+        <w:pStyle w:val="Standard"/>
+        <w:ind w:left="360"/>
+        <w:rPr>
+          <w:rFonts w:ascii="Garamond" w:hAnsi="Garamond"/>
+          <w:color w:val="000000"/>
+        </w:rPr>
+      </w:pPr>
+    </w:p>
+    <w:p>
+      <w:pPr>
+        <w:pStyle w:val="Standard"/>
+        <w:ind w:left="360"/>
+        <w:rPr>
+          <w:rFonts w:ascii="Garamond" w:hAnsi="Garamond"/>
+          <w:color w:val="000000"/>
+        </w:rPr>
+      </w:pPr>
+    </w:p>
+    <w:p>
+      <w:pPr>
+        <w:pStyle w:val="Standard"/>
+        <w:ind w:left="360"/>
+        <w:rPr>
+          <w:rFonts w:ascii="Garamond" w:hAnsi="Garamond"/>
+        </w:rPr>
+      </w:pPr>
+    </w:p>
+    <w:p>
+      <w:pPr>
+        <w:pStyle w:val="Standard"/>
+        <w:ind w:left="360"/>
         <w:rPr>
           <w:rFonts w:ascii="Garamond" w:hAnsi="Garamond"/>
         </w:rPr>
@@ -595,49 +668,43 @@
       <w:r>
         <w:rPr>
           <w:rFonts w:ascii="Garamond" w:hAnsi="Garamond"/>
-          <w:color w:val="000000"/>
-        </w:rPr>
-        <w:t xml:space="preserve">Look at the </w:t>
-      </w:r>
-      <w:r>
-        <w:rPr>
-          <w:rFonts w:ascii="Garamond" w:hAnsi="Garamond"/>
-          <w:color w:val="000000"/>
-        </w:rPr>
-        <w:t>sticker on the sides</w:t>
-      </w:r>
-      <w:r>
-        <w:rPr>
-          <w:rFonts w:ascii="Garamond" w:hAnsi="Garamond"/>
-          <w:color w:val="000000"/>
-        </w:rPr>
-        <w:t xml:space="preserve"> of one of the memory sticks. How many GBs does it store? In English, explain what this means.</w:t>
-      </w:r>
-    </w:p>
-    <w:p>
-      <w:pPr>
-        <w:pStyle w:val="Standard"/>
-        <w:rPr>
-          <w:rFonts w:ascii="Garamond" w:hAnsi="Garamond"/>
-          <w:color w:val="000000"/>
-        </w:rPr>
-      </w:pPr>
-    </w:p>
-    <w:p>
-      <w:pPr>
-        <w:pStyle w:val="Standard"/>
-        <w:rPr>
-          <w:rFonts w:ascii="Garamond" w:hAnsi="Garamond"/>
-          <w:color w:val="000000"/>
-        </w:rPr>
-      </w:pPr>
-    </w:p>
-    <w:p>
-      <w:pPr>
-        <w:pStyle w:val="Standard"/>
-        <w:rPr>
-          <w:rFonts w:ascii="Garamond" w:hAnsi="Garamond"/>
-          <w:color w:val="000000"/>
+        </w:rPr>
+        <w:t xml:space="preserve">Look at the top of the hard drive. How many </w:t>
+      </w:r>
+      <w:r>
+        <w:rPr>
+          <w:rFonts w:ascii="Garamond" w:hAnsi="Garamond"/>
+        </w:rPr>
+        <w:t>G</w:t>
+      </w:r>
+      <w:r>
+        <w:rPr>
+          <w:rFonts w:ascii="Garamond" w:hAnsi="Garamond"/>
+        </w:rPr>
+        <w:t>Bs does it store? In English, explain what this means.</w:t>
+      </w:r>
+    </w:p>
+    <w:p>
+      <w:pPr>
+        <w:pStyle w:val="Standard"/>
+        <w:rPr>
+          <w:rFonts w:ascii="Garamond" w:hAnsi="Garamond"/>
+        </w:rPr>
+      </w:pPr>
+    </w:p>
+    <w:p>
+      <w:pPr>
+        <w:pStyle w:val="Standard"/>
+        <w:rPr>
+          <w:rFonts w:ascii="Garamond" w:hAnsi="Garamond"/>
+        </w:rPr>
+      </w:pPr>
+    </w:p>
+    <w:p>
+      <w:pPr>
+        <w:pStyle w:val="Standard"/>
+        <w:rPr>
+          <w:rFonts w:ascii="Garamond" w:hAnsi="Garamond"/>
         </w:rPr>
       </w:pPr>
     </w:p>
@@ -671,39 +738,35 @@
       <w:r>
         <w:rPr>
           <w:rFonts w:ascii="Garamond" w:hAnsi="Garamond"/>
-        </w:rPr>
-        <w:t>The original IBM PC released from 1980 had 640kb in memory. How many times bigger is your memory compared to memory in 1980?</w:t>
-      </w:r>
-    </w:p>
-    <w:p>
-      <w:pPr>
-        <w:pStyle w:val="Standard"/>
-        <w:rPr>
-          <w:rFonts w:ascii="Garamond" w:hAnsi="Garamond"/>
-        </w:rPr>
-      </w:pPr>
-    </w:p>
-    <w:p>
-      <w:pPr>
-        <w:pStyle w:val="Standard"/>
-        <w:rPr>
-          <w:rFonts w:ascii="Garamond" w:hAnsi="Garamond"/>
-        </w:rPr>
-      </w:pPr>
-    </w:p>
-    <w:p>
-      <w:pPr>
-        <w:pStyle w:val="Standard"/>
-        <w:rPr>
-          <w:rFonts w:ascii="Garamond" w:hAnsi="Garamond"/>
-        </w:rPr>
-      </w:pPr>
-    </w:p>
-    <w:p>
-      <w:pPr>
-        <w:pStyle w:val="Standard"/>
-        <w:rPr>
-          <w:rFonts w:ascii="Garamond" w:hAnsi="Garamond"/>
+          <w:color w:val="000000"/>
+        </w:rPr>
+        <w:t>The Intel 8088 microprocessor from 1981 ran at 4.77 Mhz. How many times faster is your CPU compared to CPUs in 1981?</w:t>
+      </w:r>
+    </w:p>
+    <w:p>
+      <w:pPr>
+        <w:pStyle w:val="Standard"/>
+        <w:rPr>
+          <w:rFonts w:ascii="Garamond" w:hAnsi="Garamond"/>
+          <w:color w:val="000000"/>
+        </w:rPr>
+      </w:pPr>
+    </w:p>
+    <w:p>
+      <w:pPr>
+        <w:pStyle w:val="Standard"/>
+        <w:rPr>
+          <w:rFonts w:ascii="Garamond" w:hAnsi="Garamond"/>
+          <w:color w:val="000000"/>
+        </w:rPr>
+      </w:pPr>
+    </w:p>
+    <w:p>
+      <w:pPr>
+        <w:pStyle w:val="Standard"/>
+        <w:rPr>
+          <w:rFonts w:ascii="Garamond" w:hAnsi="Garamond"/>
+          <w:color w:val="000000"/>
         </w:rPr>
       </w:pPr>
     </w:p>
@@ -730,40 +793,8 @@
         <w:rPr>
           <w:rFonts w:ascii="Garamond" w:hAnsi="Garamond"/>
         </w:rPr>
-        <w:t xml:space="preserve">Look at the top of the </w:t>
-      </w:r>
-      <w:r>
-        <w:rPr>
-          <w:rFonts w:ascii="Garamond" w:hAnsi="Garamond"/>
-        </w:rPr>
-        <w:t>hard drive</w:t>
-      </w:r>
-      <w:r>
-        <w:rPr>
-          <w:rFonts w:ascii="Garamond" w:hAnsi="Garamond"/>
-        </w:rPr>
-        <w:t xml:space="preserve">. How many </w:t>
-      </w:r>
-      <w:r>
-        <w:rPr>
-          <w:rFonts w:ascii="Garamond" w:hAnsi="Garamond"/>
-        </w:rPr>
-        <w:t>G</w:t>
-      </w:r>
-      <w:r>
-        <w:rPr>
-          <w:rFonts w:ascii="Garamond" w:hAnsi="Garamond"/>
-        </w:rPr>
-        <w:t>Bs does it store? In English, explain what this means.</w:t>
-      </w:r>
-    </w:p>
-    <w:p>
-      <w:pPr>
-        <w:pStyle w:val="Standard"/>
-        <w:rPr>
-          <w:rFonts w:ascii="Garamond" w:hAnsi="Garamond"/>
-        </w:rPr>
-      </w:pPr>
+        <w:t>The original IBM PC released from 1980 had 640kb in memory. How many times bigger is your memory compared to memory in 1980?</w:t>
+      </w:r>
     </w:p>
     <w:p>
       <w:pPr>
@@ -900,143 +931,19 @@
         <w:rPr>
           <w:rFonts w:ascii="Garamond" w:hAnsi="Garamond"/>
         </w:rPr>
-        <w:t xml:space="preserve"> the performance of your </w:t>
-      </w:r>
-      <w:r>
-        <w:rPr>
-          <w:rFonts w:ascii="Garamond" w:hAnsi="Garamond"/>
-        </w:rPr>
-        <w:t>hard drive</w:t>
+        <w:t xml:space="preserve"> the performance of </w:t>
+      </w:r>
+      <w:r>
+        <w:rPr>
+          <w:rFonts w:ascii="Garamond" w:hAnsi="Garamond"/>
+        </w:rPr>
+        <w:t>the memory</w:t>
       </w:r>
       <w:r>
         <w:rPr>
           <w:rFonts w:ascii="Garamond" w:hAnsi="Garamond"/>
         </w:rPr>
         <w:t>, how much money would you have now?</w:t>
-      </w:r>
-    </w:p>
-    <w:p>
-      <w:pPr>
-        <w:pStyle w:val="Standard"/>
-        <w:rPr>
-          <w:rFonts w:ascii="Garamond" w:hAnsi="Garamond"/>
-        </w:rPr>
-      </w:pPr>
-    </w:p>
-    <w:p>
-      <w:pPr>
-        <w:pStyle w:val="Standard"/>
-        <w:rPr>
-          <w:rFonts w:ascii="Garamond" w:hAnsi="Garamond"/>
-        </w:rPr>
-      </w:pPr>
-    </w:p>
-    <w:p>
-      <w:pPr>
-        <w:pStyle w:val="Standard"/>
-        <w:rPr>
-          <w:rFonts w:ascii="Garamond" w:hAnsi="Garamond"/>
-        </w:rPr>
-      </w:pPr>
-    </w:p>
-    <w:p>
-      <w:pPr>
-        <w:pStyle w:val="Standard"/>
-        <w:rPr>
-          <w:rFonts w:ascii="Garamond" w:hAnsi="Garamond"/>
-        </w:rPr>
-      </w:pPr>
-    </w:p>
-    <w:p>
-      <w:pPr>
-        <w:pStyle w:val="Standard"/>
-        <w:rPr>
-          <w:rFonts w:ascii="Garamond" w:hAnsi="Garamond"/>
-        </w:rPr>
-      </w:pPr>
-    </w:p>
-    <w:p>
-      <w:pPr>
-        <w:pStyle w:val="Standard"/>
-        <w:numPr>
-          <w:ilvl w:val="0"/>
-          <w:numId w:val="2"/>
-        </w:numPr>
-        <w:rPr>
-          <w:rFonts w:ascii="Garamond" w:hAnsi="Garamond"/>
-        </w:rPr>
-      </w:pPr>
-      <w:r>
-        <w:rPr>
-          <w:rFonts w:ascii="Garamond" w:hAnsi="Garamond"/>
-        </w:rPr>
-        <w:t>Look up</w:t>
-      </w:r>
-      <w:r>
-        <w:rPr>
-          <w:rFonts w:ascii="Garamond" w:hAnsi="Garamond"/>
-        </w:rPr>
-        <w:t xml:space="preserve"> "</w:t>
-      </w:r>
-      <w:r>
-        <w:rPr>
-          <w:rFonts w:ascii="Garamond" w:hAnsi="Garamond"/>
-        </w:rPr>
-        <w:t>M</w:t>
-      </w:r>
-      <w:r>
-        <w:rPr>
-          <w:rFonts w:ascii="Garamond" w:hAnsi="Garamond"/>
-        </w:rPr>
-        <w:t>oore</w:t>
-      </w:r>
-      <w:r>
-        <w:rPr>
-          <w:rFonts w:ascii="Garamond" w:hAnsi="Garamond"/>
-        </w:rPr>
-        <w:t>’</w:t>
-      </w:r>
-      <w:r>
-        <w:rPr>
-          <w:rFonts w:ascii="Garamond" w:hAnsi="Garamond"/>
-        </w:rPr>
-        <w:t>s law"</w:t>
-      </w:r>
-      <w:r>
-        <w:rPr>
-          <w:rFonts w:ascii="Garamond" w:hAnsi="Garamond"/>
-        </w:rPr>
-        <w:t xml:space="preserve"> on the internet</w:t>
-      </w:r>
-      <w:r>
-        <w:rPr>
-          <w:rFonts w:ascii="Garamond" w:hAnsi="Garamond"/>
-        </w:rPr>
-        <w:t xml:space="preserve">. What is it? How does your observations about the performance increases compared to the early </w:t>
-      </w:r>
-      <w:r>
-        <w:rPr>
-          <w:rFonts w:ascii="Garamond" w:hAnsi="Garamond"/>
-        </w:rPr>
-        <w:t>198</w:t>
-      </w:r>
-      <w:r>
-        <w:rPr>
-          <w:rFonts w:ascii="Garamond" w:hAnsi="Garamond"/>
-        </w:rPr>
-        <w:t>0</w:t>
-      </w:r>
-      <w:r>
-        <w:rPr>
-          <w:rFonts w:ascii="Garamond" w:hAnsi="Garamond"/>
-        </w:rPr>
-        <w:t>’</w:t>
-      </w:r>
-      <w:r>
-        <w:rPr>
-          <w:rFonts w:ascii="Garamond" w:hAnsi="Garamond"/>
-        </w:rPr>
-        <w:t>s relate?</w:t>
       </w:r>
     </w:p>
     <w:p/>

</xml_diff>